<commit_message>
Removed Scholarships, added Course Leader position
</commit_message>
<xml_diff>
--- a/resumeAug2020.docx
+++ b/resumeAug2020.docx
@@ -178,186 +178,6 @@
     </w:p>
     <w:p>
       <w:pPr>
-        <w:tabs>
-          <w:tab w:val="right" w:pos="8640"/>
-        </w:tabs>
-        <w:rPr>
-          <w:rFonts w:asciiTheme="minorHAnsi" w:hAnsiTheme="minorHAnsi" w:cstheme="minorHAnsi"/>
-          <w:b/>
-        </w:rPr>
-      </w:pPr>
-      <w:r>
-        <w:rPr>
-          <w:rFonts w:asciiTheme="minorHAnsi" w:hAnsiTheme="minorHAnsi" w:cstheme="minorHAnsi"/>
-          <w:b/>
-        </w:rPr>
-        <w:t xml:space="preserve">Hoyt Wells </w:t>
-      </w:r>
-      <w:r>
-        <w:rPr>
-          <w:rFonts w:asciiTheme="minorHAnsi" w:hAnsiTheme="minorHAnsi" w:cstheme="minorHAnsi"/>
-          <w:b/>
-        </w:rPr>
-        <w:t>Scholarship</w:t>
-      </w:r>
-      <w:r>
-        <w:rPr>
-          <w:rFonts w:asciiTheme="minorHAnsi" w:hAnsiTheme="minorHAnsi" w:cstheme="minorHAnsi"/>
-        </w:rPr>
-        <w:tab/>
-      </w:r>
-      <w:r>
-        <w:rPr>
-          <w:rFonts w:asciiTheme="minorHAnsi" w:hAnsiTheme="minorHAnsi" w:cstheme="minorHAnsi"/>
-        </w:rPr>
-        <w:t xml:space="preserve">Fall </w:t>
-      </w:r>
-      <w:r>
-        <w:rPr>
-          <w:rFonts w:asciiTheme="minorHAnsi" w:hAnsiTheme="minorHAnsi" w:cstheme="minorHAnsi"/>
-        </w:rPr>
-        <w:t>20</w:t>
-      </w:r>
-      <w:r>
-        <w:rPr>
-          <w:rFonts w:asciiTheme="minorHAnsi" w:hAnsiTheme="minorHAnsi" w:cstheme="minorHAnsi"/>
-        </w:rPr>
-        <w:t>20</w:t>
-      </w:r>
-    </w:p>
-    <w:p>
-      <w:pPr>
-        <w:tabs>
-          <w:tab w:val="right" w:pos="8640"/>
-        </w:tabs>
-        <w:rPr>
-          <w:rFonts w:asciiTheme="minorHAnsi" w:hAnsiTheme="minorHAnsi" w:cstheme="minorHAnsi"/>
-          <w:b/>
-        </w:rPr>
-      </w:pPr>
-      <w:r>
-        <w:rPr>
-          <w:rFonts w:asciiTheme="minorHAnsi" w:hAnsiTheme="minorHAnsi" w:cstheme="minorHAnsi"/>
-          <w:b/>
-        </w:rPr>
-        <w:t>UNL Regents Scholarship</w:t>
-      </w:r>
-      <w:r>
-        <w:rPr>
-          <w:rFonts w:asciiTheme="minorHAnsi" w:hAnsiTheme="minorHAnsi" w:cstheme="minorHAnsi"/>
-        </w:rPr>
-        <w:tab/>
-      </w:r>
-      <w:r>
-        <w:rPr>
-          <w:rFonts w:asciiTheme="minorHAnsi" w:hAnsiTheme="minorHAnsi" w:cstheme="minorHAnsi"/>
-        </w:rPr>
-        <w:t xml:space="preserve">Fall </w:t>
-      </w:r>
-      <w:r>
-        <w:rPr>
-          <w:rFonts w:asciiTheme="minorHAnsi" w:hAnsiTheme="minorHAnsi" w:cstheme="minorHAnsi"/>
-        </w:rPr>
-        <w:t>20</w:t>
-      </w:r>
-      <w:r>
-        <w:rPr>
-          <w:rFonts w:asciiTheme="minorHAnsi" w:hAnsiTheme="minorHAnsi" w:cstheme="minorHAnsi"/>
-        </w:rPr>
-        <w:t>18 – Present</w:t>
-      </w:r>
-    </w:p>
-    <w:p>
-      <w:pPr>
-        <w:tabs>
-          <w:tab w:val="right" w:pos="8640"/>
-        </w:tabs>
-        <w:rPr>
-          <w:rFonts w:asciiTheme="minorHAnsi" w:hAnsiTheme="minorHAnsi" w:cstheme="minorHAnsi"/>
-          <w:b/>
-        </w:rPr>
-      </w:pPr>
-      <w:r>
-        <w:rPr>
-          <w:rFonts w:asciiTheme="minorHAnsi" w:hAnsiTheme="minorHAnsi" w:cstheme="minorHAnsi"/>
-          <w:b/>
-        </w:rPr>
-        <w:t>Lockard Family Scholarship</w:t>
-      </w:r>
-      <w:r>
-        <w:rPr>
-          <w:rFonts w:asciiTheme="minorHAnsi" w:hAnsiTheme="minorHAnsi" w:cstheme="minorHAnsi"/>
-        </w:rPr>
-        <w:tab/>
-      </w:r>
-      <w:r>
-        <w:rPr>
-          <w:rFonts w:asciiTheme="minorHAnsi" w:hAnsiTheme="minorHAnsi" w:cstheme="minorHAnsi"/>
-        </w:rPr>
-        <w:t xml:space="preserve">Fall </w:t>
-      </w:r>
-      <w:r>
-        <w:rPr>
-          <w:rFonts w:asciiTheme="minorHAnsi" w:hAnsiTheme="minorHAnsi" w:cstheme="minorHAnsi"/>
-        </w:rPr>
-        <w:t>20</w:t>
-      </w:r>
-      <w:r>
-        <w:rPr>
-          <w:rFonts w:asciiTheme="minorHAnsi" w:hAnsiTheme="minorHAnsi" w:cstheme="minorHAnsi"/>
-        </w:rPr>
-        <w:t xml:space="preserve">18 – </w:t>
-      </w:r>
-      <w:r>
-        <w:rPr>
-          <w:rFonts w:asciiTheme="minorHAnsi" w:hAnsiTheme="minorHAnsi" w:cstheme="minorHAnsi"/>
-        </w:rPr>
-        <w:t>Present</w:t>
-      </w:r>
-    </w:p>
-    <w:p>
-      <w:pPr>
-        <w:tabs>
-          <w:tab w:val="right" w:pos="8640"/>
-        </w:tabs>
-        <w:rPr>
-          <w:rFonts w:asciiTheme="minorHAnsi" w:hAnsiTheme="minorHAnsi" w:cstheme="minorHAnsi"/>
-        </w:rPr>
-      </w:pPr>
-      <w:r>
-        <w:rPr>
-          <w:rFonts w:asciiTheme="minorHAnsi" w:hAnsiTheme="minorHAnsi" w:cstheme="minorHAnsi"/>
-          <w:b/>
-        </w:rPr>
-        <w:t>David West Hawksworth Fund</w:t>
-      </w:r>
-      <w:r>
-        <w:rPr>
-          <w:rFonts w:asciiTheme="minorHAnsi" w:hAnsiTheme="minorHAnsi" w:cstheme="minorHAnsi"/>
-        </w:rPr>
-        <w:tab/>
-      </w:r>
-      <w:r>
-        <w:rPr>
-          <w:rFonts w:asciiTheme="minorHAnsi" w:hAnsiTheme="minorHAnsi" w:cstheme="minorHAnsi"/>
-        </w:rPr>
-        <w:t xml:space="preserve"> Fall </w:t>
-      </w:r>
-      <w:r>
-        <w:rPr>
-          <w:rFonts w:asciiTheme="minorHAnsi" w:hAnsiTheme="minorHAnsi" w:cstheme="minorHAnsi"/>
-        </w:rPr>
-        <w:t>20</w:t>
-      </w:r>
-      <w:r>
-        <w:rPr>
-          <w:rFonts w:asciiTheme="minorHAnsi" w:hAnsiTheme="minorHAnsi" w:cstheme="minorHAnsi"/>
-        </w:rPr>
-        <w:t>18 – Spring 2019</w:t>
-      </w:r>
-    </w:p>
-    <w:p>
-      <w:pPr>
         <w:rPr>
           <w:rFonts w:asciiTheme="minorHAnsi" w:hAnsiTheme="minorHAnsi" w:cstheme="minorHAnsi"/>
         </w:rPr>
@@ -393,7 +213,7 @@
           <w:rFonts w:asciiTheme="minorHAnsi" w:hAnsiTheme="minorHAnsi" w:cstheme="minorHAnsi"/>
           <w:b/>
         </w:rPr>
-        <w:t>Lincoln Financial Group -</w:t>
+        <w:t xml:space="preserve">UNL Computer Science and Engineering - </w:t>
       </w:r>
     </w:p>
     <w:p>
@@ -404,15 +224,21 @@
         </w:tabs>
         <w:rPr>
           <w:rFonts w:asciiTheme="minorHAnsi" w:hAnsiTheme="minorHAnsi" w:cstheme="minorHAnsi"/>
+        </w:rPr>
+      </w:pPr>
+      <w:r>
+        <w:rPr>
+          <w:rFonts w:asciiTheme="minorHAnsi" w:hAnsiTheme="minorHAnsi" w:cstheme="minorHAnsi"/>
           <w:b/>
         </w:rPr>
-      </w:pPr>
+        <w:t>Computer Science I</w:t>
+      </w:r>
       <w:r>
         <w:rPr>
           <w:rFonts w:asciiTheme="minorHAnsi" w:hAnsiTheme="minorHAnsi" w:cstheme="minorHAnsi"/>
           <w:b/>
         </w:rPr>
-        <w:t>Software Engineering Intern</w:t>
+        <w:t xml:space="preserve"> Course Leader</w:t>
       </w:r>
       <w:r>
         <w:rPr>
@@ -425,7 +251,25 @@
         <w:rPr>
           <w:rFonts w:asciiTheme="minorHAnsi" w:hAnsiTheme="minorHAnsi" w:cstheme="minorHAnsi"/>
         </w:rPr>
-        <w:t>June 2020 – July 2020</w:t>
+        <w:t>August 20</w:t>
+      </w:r>
+      <w:r>
+        <w:rPr>
+          <w:rFonts w:asciiTheme="minorHAnsi" w:hAnsiTheme="minorHAnsi" w:cstheme="minorHAnsi"/>
+        </w:rPr>
+        <w:t>20</w:t>
+      </w:r>
+      <w:r>
+        <w:rPr>
+          <w:rFonts w:asciiTheme="minorHAnsi" w:hAnsiTheme="minorHAnsi" w:cstheme="minorHAnsi"/>
+        </w:rPr>
+        <w:t xml:space="preserve"> – </w:t>
+      </w:r>
+      <w:r>
+        <w:rPr>
+          <w:rFonts w:asciiTheme="minorHAnsi" w:hAnsiTheme="minorHAnsi" w:cstheme="minorHAnsi"/>
+        </w:rPr>
+        <w:t>Present</w:t>
       </w:r>
     </w:p>
     <w:p>
@@ -443,102 +287,17 @@
           <w:rFonts w:asciiTheme="minorHAnsi" w:hAnsiTheme="minorHAnsi" w:cstheme="minorHAnsi"/>
         </w:rPr>
       </w:pPr>
-      <w:proofErr w:type="spellStart"/>
-      <w:r>
-        <w:rPr>
-          <w:rFonts w:asciiTheme="minorHAnsi" w:hAnsiTheme="minorHAnsi" w:cstheme="minorHAnsi"/>
-        </w:rPr>
-        <w:t>Replatformed</w:t>
-      </w:r>
-      <w:proofErr w:type="spellEnd"/>
-      <w:r>
-        <w:rPr>
-          <w:rFonts w:asciiTheme="minorHAnsi" w:hAnsiTheme="minorHAnsi" w:cstheme="minorHAnsi"/>
-        </w:rPr>
-        <w:t xml:space="preserve"> Java application onto Docker container and created GitLab pipeline for CI/CD</w:t>
-      </w:r>
-    </w:p>
-    <w:p>
-      <w:pPr>
-        <w:tabs>
-          <w:tab w:val="left" w:pos="720"/>
-          <w:tab w:val="right" w:pos="8640"/>
-        </w:tabs>
-        <w:rPr>
-          <w:rFonts w:asciiTheme="minorHAnsi" w:hAnsiTheme="minorHAnsi" w:cstheme="minorHAnsi"/>
-        </w:rPr>
-      </w:pPr>
-      <w:r>
-        <w:rPr>
-          <w:rFonts w:asciiTheme="minorHAnsi" w:hAnsiTheme="minorHAnsi" w:cstheme="minorHAnsi"/>
-        </w:rPr>
-        <w:t>Omaha, NE</w:t>
-      </w:r>
-    </w:p>
-    <w:p>
-      <w:pPr>
-        <w:tabs>
-          <w:tab w:val="left" w:pos="720"/>
-          <w:tab w:val="right" w:pos="8640"/>
-        </w:tabs>
-        <w:rPr>
-          <w:rFonts w:asciiTheme="minorHAnsi" w:hAnsiTheme="minorHAnsi" w:cstheme="minorHAnsi"/>
-          <w:b/>
-        </w:rPr>
-      </w:pPr>
-      <w:r>
-        <w:rPr>
-          <w:rFonts w:asciiTheme="minorHAnsi" w:hAnsiTheme="minorHAnsi" w:cstheme="minorHAnsi"/>
-          <w:b/>
-        </w:rPr>
-        <w:t xml:space="preserve">UNL Computer Science and Engineering - </w:t>
-      </w:r>
-    </w:p>
-    <w:p>
-      <w:pPr>
-        <w:tabs>
-          <w:tab w:val="left" w:pos="720"/>
-          <w:tab w:val="right" w:pos="8640"/>
-        </w:tabs>
-        <w:rPr>
-          <w:rFonts w:asciiTheme="minorHAnsi" w:hAnsiTheme="minorHAnsi" w:cstheme="minorHAnsi"/>
-        </w:rPr>
-      </w:pPr>
-      <w:r>
-        <w:rPr>
-          <w:rFonts w:asciiTheme="minorHAnsi" w:hAnsiTheme="minorHAnsi" w:cstheme="minorHAnsi"/>
-          <w:b/>
-        </w:rPr>
-        <w:t xml:space="preserve">Computer Science I </w:t>
-      </w:r>
-      <w:proofErr w:type="gramStart"/>
-      <w:r>
-        <w:rPr>
-          <w:rFonts w:asciiTheme="minorHAnsi" w:hAnsiTheme="minorHAnsi" w:cstheme="minorHAnsi"/>
-          <w:b/>
-        </w:rPr>
-        <w:t>Learning</w:t>
-      </w:r>
-      <w:proofErr w:type="gramEnd"/>
-      <w:r>
-        <w:rPr>
-          <w:rFonts w:asciiTheme="minorHAnsi" w:hAnsiTheme="minorHAnsi" w:cstheme="minorHAnsi"/>
-          <w:b/>
-        </w:rPr>
-        <w:t xml:space="preserve"> Assistant</w:t>
-      </w:r>
-      <w:r>
-        <w:rPr>
-          <w:rFonts w:asciiTheme="minorHAnsi" w:hAnsiTheme="minorHAnsi" w:cstheme="minorHAnsi"/>
-        </w:rPr>
-        <w:tab/>
-        <w:t xml:space="preserve"> </w:t>
-      </w:r>
-      <w:r>
-        <w:rPr>
-          <w:rFonts w:asciiTheme="minorHAnsi" w:hAnsiTheme="minorHAnsi" w:cstheme="minorHAnsi"/>
-        </w:rPr>
-        <w:t>August 2019 – Present</w:t>
+      <w:r>
+        <w:rPr>
+          <w:rFonts w:asciiTheme="minorHAnsi" w:hAnsiTheme="minorHAnsi" w:cstheme="minorHAnsi"/>
+        </w:rPr>
+        <w:t>Assist Instructors and mentor Learning Assistant</w:t>
+      </w:r>
+      <w:r>
+        <w:rPr>
+          <w:rFonts w:asciiTheme="minorHAnsi" w:hAnsiTheme="minorHAnsi" w:cstheme="minorHAnsi"/>
+        </w:rPr>
+        <w:t>s</w:t>
       </w:r>
     </w:p>
     <w:p>
@@ -560,62 +319,57 @@
         <w:rPr>
           <w:rFonts w:asciiTheme="minorHAnsi" w:hAnsiTheme="minorHAnsi" w:cstheme="minorHAnsi"/>
         </w:rPr>
-        <w:t xml:space="preserve">Help students learn the foundations of computer science and code development </w:t>
-      </w:r>
-    </w:p>
-    <w:p>
-      <w:pPr>
-        <w:pStyle w:val="ListParagraph"/>
+        <w:t>D</w:t>
+      </w:r>
+      <w:r>
+        <w:rPr>
+          <w:rFonts w:asciiTheme="minorHAnsi" w:hAnsiTheme="minorHAnsi" w:cstheme="minorHAnsi"/>
+        </w:rPr>
+        <w:t>o quality checks on grading and evaluat</w:t>
+      </w:r>
+      <w:r>
+        <w:rPr>
+          <w:rFonts w:asciiTheme="minorHAnsi" w:hAnsiTheme="minorHAnsi" w:cstheme="minorHAnsi"/>
+        </w:rPr>
+        <w:t>e</w:t>
+      </w:r>
+      <w:r>
+        <w:rPr>
+          <w:rFonts w:asciiTheme="minorHAnsi" w:hAnsiTheme="minorHAnsi" w:cstheme="minorHAnsi"/>
+        </w:rPr>
+        <w:t xml:space="preserve"> LA performance</w:t>
+      </w:r>
+    </w:p>
+    <w:p>
+      <w:pPr>
+        <w:rPr>
+          <w:rFonts w:asciiTheme="minorHAnsi" w:hAnsiTheme="minorHAnsi" w:cstheme="minorHAnsi"/>
+        </w:rPr>
+      </w:pPr>
+      <w:r>
+        <w:rPr>
+          <w:rFonts w:asciiTheme="minorHAnsi" w:hAnsiTheme="minorHAnsi" w:cstheme="minorHAnsi"/>
+        </w:rPr>
+        <w:t>Lincoln, NE</w:t>
+      </w:r>
+    </w:p>
+    <w:p>
+      <w:pPr>
         <w:tabs>
           <w:tab w:val="left" w:pos="720"/>
           <w:tab w:val="right" w:pos="8640"/>
         </w:tabs>
         <w:rPr>
           <w:rFonts w:asciiTheme="minorHAnsi" w:hAnsiTheme="minorHAnsi" w:cstheme="minorHAnsi"/>
-        </w:rPr>
-      </w:pPr>
-      <w:r>
-        <w:rPr>
-          <w:rFonts w:asciiTheme="minorHAnsi" w:hAnsiTheme="minorHAnsi" w:cstheme="minorHAnsi"/>
-        </w:rPr>
-        <w:t>through the C programming language</w:t>
-      </w:r>
-    </w:p>
-    <w:p>
-      <w:pPr>
-        <w:rPr>
-          <w:rFonts w:asciiTheme="minorHAnsi" w:hAnsiTheme="minorHAnsi" w:cstheme="minorHAnsi"/>
-        </w:rPr>
-      </w:pPr>
-      <w:r>
-        <w:rPr>
-          <w:rFonts w:asciiTheme="minorHAnsi" w:hAnsiTheme="minorHAnsi" w:cstheme="minorHAnsi"/>
-        </w:rPr>
-        <w:t>Lincoln, NE</w:t>
-      </w:r>
-    </w:p>
-    <w:p>
-      <w:pPr>
-        <w:tabs>
-          <w:tab w:val="right" w:pos="8640"/>
-        </w:tabs>
-        <w:rPr>
-          <w:rFonts w:asciiTheme="minorHAnsi" w:hAnsiTheme="minorHAnsi" w:cstheme="minorHAnsi"/>
-        </w:rPr>
-      </w:pPr>
-    </w:p>
-    <w:p>
-      <w:pPr>
-        <w:pStyle w:val="Heading1"/>
-        <w:rPr>
-          <w:rFonts w:asciiTheme="minorHAnsi" w:hAnsiTheme="minorHAnsi" w:cstheme="minorHAnsi"/>
-        </w:rPr>
-      </w:pPr>
-      <w:r>
-        <w:rPr>
-          <w:rFonts w:asciiTheme="minorHAnsi" w:hAnsiTheme="minorHAnsi" w:cstheme="minorHAnsi"/>
-        </w:rPr>
-        <w:t>Class Experience</w:t>
+          <w:b/>
+        </w:rPr>
+      </w:pPr>
+      <w:r>
+        <w:rPr>
+          <w:rFonts w:asciiTheme="minorHAnsi" w:hAnsiTheme="minorHAnsi" w:cstheme="minorHAnsi"/>
+          <w:b/>
+        </w:rPr>
+        <w:t>Lincoln Financial Group -</w:t>
       </w:r>
     </w:p>
     <w:p>
@@ -626,116 +380,92 @@
         </w:tabs>
         <w:rPr>
           <w:rFonts w:asciiTheme="minorHAnsi" w:hAnsiTheme="minorHAnsi" w:cstheme="minorHAnsi"/>
-          <w:bCs/>
-        </w:rPr>
-      </w:pPr>
-      <w:r>
-        <w:rPr>
-          <w:rFonts w:asciiTheme="minorHAnsi" w:hAnsiTheme="minorHAnsi" w:cstheme="minorHAnsi"/>
           <w:b/>
         </w:rPr>
-        <w:t>Human Computer Interaction</w:t>
-      </w:r>
+      </w:pPr>
       <w:r>
         <w:rPr>
           <w:rFonts w:asciiTheme="minorHAnsi" w:hAnsiTheme="minorHAnsi" w:cstheme="minorHAnsi"/>
           <w:b/>
         </w:rPr>
+        <w:t>Software Engineering Intern</w:t>
+      </w:r>
+      <w:r>
+        <w:rPr>
+          <w:rFonts w:asciiTheme="minorHAnsi" w:hAnsiTheme="minorHAnsi" w:cstheme="minorHAnsi"/>
+        </w:rPr>
         <w:tab/>
-      </w:r>
-      <w:r>
-        <w:rPr>
-          <w:rFonts w:asciiTheme="minorHAnsi" w:hAnsiTheme="minorHAnsi" w:cstheme="minorHAnsi"/>
-          <w:bCs/>
-        </w:rPr>
-        <w:t>Fall 2020</w:t>
-      </w:r>
-    </w:p>
-    <w:p>
-      <w:pPr>
+        <w:t xml:space="preserve"> </w:t>
+      </w:r>
+      <w:r>
+        <w:rPr>
+          <w:rFonts w:asciiTheme="minorHAnsi" w:hAnsiTheme="minorHAnsi" w:cstheme="minorHAnsi"/>
+        </w:rPr>
+        <w:t>June 2020 – July 2020</w:t>
+      </w:r>
+    </w:p>
+    <w:p>
+      <w:pPr>
+        <w:pStyle w:val="ListParagraph"/>
+        <w:numPr>
+          <w:ilvl w:val="0"/>
+          <w:numId w:val="9"/>
+        </w:numPr>
         <w:tabs>
           <w:tab w:val="left" w:pos="720"/>
           <w:tab w:val="right" w:pos="8640"/>
         </w:tabs>
         <w:rPr>
           <w:rFonts w:asciiTheme="minorHAnsi" w:hAnsiTheme="minorHAnsi" w:cstheme="minorHAnsi"/>
-          <w:bCs/>
-        </w:rPr>
-      </w:pPr>
-      <w:r>
-        <w:rPr>
-          <w:rFonts w:asciiTheme="minorHAnsi" w:hAnsiTheme="minorHAnsi" w:cstheme="minorHAnsi"/>
-          <w:b/>
-        </w:rPr>
-        <w:t>Operating System Kernels</w:t>
-      </w:r>
-      <w:r>
-        <w:rPr>
-          <w:rFonts w:asciiTheme="minorHAnsi" w:hAnsiTheme="minorHAnsi" w:cstheme="minorHAnsi"/>
-          <w:b/>
-        </w:rPr>
-        <w:tab/>
-      </w:r>
-      <w:r>
-        <w:rPr>
-          <w:rFonts w:asciiTheme="minorHAnsi" w:hAnsiTheme="minorHAnsi" w:cstheme="minorHAnsi"/>
-          <w:bCs/>
-        </w:rPr>
-        <w:t>Fall 2020</w:t>
-      </w:r>
-    </w:p>
-    <w:p>
-      <w:pPr>
+        </w:rPr>
+      </w:pPr>
+      <w:proofErr w:type="spellStart"/>
+      <w:r>
+        <w:rPr>
+          <w:rFonts w:asciiTheme="minorHAnsi" w:hAnsiTheme="minorHAnsi" w:cstheme="minorHAnsi"/>
+        </w:rPr>
+        <w:t>Replatformed</w:t>
+      </w:r>
+      <w:proofErr w:type="spellEnd"/>
+      <w:r>
+        <w:rPr>
+          <w:rFonts w:asciiTheme="minorHAnsi" w:hAnsiTheme="minorHAnsi" w:cstheme="minorHAnsi"/>
+        </w:rPr>
+        <w:t xml:space="preserve"> Java application onto Docker container </w:t>
+      </w:r>
+    </w:p>
+    <w:p>
+      <w:pPr>
+        <w:pStyle w:val="ListParagraph"/>
+        <w:numPr>
+          <w:ilvl w:val="0"/>
+          <w:numId w:val="9"/>
+        </w:numPr>
         <w:tabs>
           <w:tab w:val="left" w:pos="720"/>
           <w:tab w:val="right" w:pos="8640"/>
         </w:tabs>
         <w:rPr>
           <w:rFonts w:asciiTheme="minorHAnsi" w:hAnsiTheme="minorHAnsi" w:cstheme="minorHAnsi"/>
-          <w:bCs/>
-        </w:rPr>
-      </w:pPr>
-      <w:r>
-        <w:rPr>
-          <w:rFonts w:asciiTheme="minorHAnsi" w:hAnsiTheme="minorHAnsi" w:cstheme="minorHAnsi"/>
-          <w:b/>
-        </w:rPr>
-        <w:t xml:space="preserve">Software Engineering </w:t>
-      </w:r>
-      <w:r>
-        <w:rPr>
-          <w:rFonts w:asciiTheme="minorHAnsi" w:hAnsiTheme="minorHAnsi" w:cstheme="minorHAnsi"/>
-          <w:b/>
-        </w:rPr>
-        <w:t xml:space="preserve">– </w:t>
-      </w:r>
-      <w:r>
-        <w:rPr>
-          <w:rFonts w:asciiTheme="minorHAnsi" w:hAnsiTheme="minorHAnsi" w:cstheme="minorHAnsi"/>
-          <w:bCs/>
+        </w:rPr>
+      </w:pPr>
+      <w:r>
+        <w:rPr>
+          <w:rFonts w:asciiTheme="minorHAnsi" w:hAnsiTheme="minorHAnsi" w:cstheme="minorHAnsi"/>
         </w:rPr>
         <w:t>C</w:t>
       </w:r>
       <w:r>
         <w:rPr>
           <w:rFonts w:asciiTheme="minorHAnsi" w:hAnsiTheme="minorHAnsi" w:cstheme="minorHAnsi"/>
-          <w:bCs/>
-        </w:rPr>
-        <w:t>#, .NET, SQL</w:t>
-      </w:r>
-      <w:r>
-        <w:rPr>
-          <w:rFonts w:asciiTheme="minorHAnsi" w:hAnsiTheme="minorHAnsi" w:cstheme="minorHAnsi"/>
-          <w:b/>
-        </w:rPr>
-        <w:tab/>
-      </w:r>
-      <w:r>
-        <w:rPr>
-          <w:rFonts w:asciiTheme="minorHAnsi" w:hAnsiTheme="minorHAnsi" w:cstheme="minorHAnsi"/>
-          <w:bCs/>
-        </w:rPr>
-        <w:t>Fall 2020</w:t>
+        </w:rPr>
+        <w:t xml:space="preserve">reated GitLab pipeline for </w:t>
+      </w:r>
+      <w:r>
+        <w:rPr>
+          <w:rFonts w:asciiTheme="minorHAnsi" w:hAnsiTheme="minorHAnsi" w:cstheme="minorHAnsi"/>
+        </w:rPr>
+        <w:t>continuous deployment</w:t>
       </w:r>
     </w:p>
     <w:p>
@@ -751,16 +481,61 @@
       <w:r>
         <w:rPr>
           <w:rFonts w:asciiTheme="minorHAnsi" w:hAnsiTheme="minorHAnsi" w:cstheme="minorHAnsi"/>
+        </w:rPr>
+        <w:t>Omaha, NE</w:t>
+      </w:r>
+    </w:p>
+    <w:p>
+      <w:pPr>
+        <w:tabs>
+          <w:tab w:val="left" w:pos="720"/>
+          <w:tab w:val="right" w:pos="8640"/>
+        </w:tabs>
+        <w:rPr>
+          <w:rFonts w:asciiTheme="minorHAnsi" w:hAnsiTheme="minorHAnsi" w:cstheme="minorHAnsi"/>
           <w:b/>
         </w:rPr>
-        <w:t xml:space="preserve">Data Structures &amp; Algorithms – </w:t>
-      </w:r>
-      <w:r>
-        <w:rPr>
-          <w:rFonts w:asciiTheme="minorHAnsi" w:hAnsiTheme="minorHAnsi" w:cstheme="minorHAnsi"/>
-          <w:bCs/>
-        </w:rPr>
-        <w:t>C++</w:t>
+      </w:pPr>
+      <w:r>
+        <w:rPr>
+          <w:rFonts w:asciiTheme="minorHAnsi" w:hAnsiTheme="minorHAnsi" w:cstheme="minorHAnsi"/>
+          <w:b/>
+        </w:rPr>
+        <w:t xml:space="preserve">UNL Computer Science and Engineering - </w:t>
+      </w:r>
+    </w:p>
+    <w:p>
+      <w:pPr>
+        <w:tabs>
+          <w:tab w:val="left" w:pos="720"/>
+          <w:tab w:val="right" w:pos="8640"/>
+        </w:tabs>
+        <w:rPr>
+          <w:rFonts w:asciiTheme="minorHAnsi" w:hAnsiTheme="minorHAnsi" w:cstheme="minorHAnsi"/>
+        </w:rPr>
+      </w:pPr>
+      <w:r>
+        <w:rPr>
+          <w:rFonts w:asciiTheme="minorHAnsi" w:hAnsiTheme="minorHAnsi" w:cstheme="minorHAnsi"/>
+          <w:b/>
+        </w:rPr>
+        <w:t xml:space="preserve">Computer Science I </w:t>
+      </w:r>
+      <w:proofErr w:type="gramStart"/>
+      <w:r>
+        <w:rPr>
+          <w:rFonts w:asciiTheme="minorHAnsi" w:hAnsiTheme="minorHAnsi" w:cstheme="minorHAnsi"/>
+          <w:b/>
+        </w:rPr>
+        <w:t>Learning</w:t>
+      </w:r>
+      <w:proofErr w:type="gramEnd"/>
+      <w:r>
+        <w:rPr>
+          <w:rFonts w:asciiTheme="minorHAnsi" w:hAnsiTheme="minorHAnsi" w:cstheme="minorHAnsi"/>
+          <w:b/>
+        </w:rPr>
+        <w:t xml:space="preserve"> Assistant</w:t>
       </w:r>
       <w:r>
         <w:rPr>
@@ -773,11 +548,22 @@
         <w:rPr>
           <w:rFonts w:asciiTheme="minorHAnsi" w:hAnsiTheme="minorHAnsi" w:cstheme="minorHAnsi"/>
         </w:rPr>
-        <w:t>Spring 2020</w:t>
-      </w:r>
-    </w:p>
-    <w:p>
-      <w:pPr>
+        <w:t xml:space="preserve">August 2019 – </w:t>
+      </w:r>
+      <w:r>
+        <w:rPr>
+          <w:rFonts w:asciiTheme="minorHAnsi" w:hAnsiTheme="minorHAnsi" w:cstheme="minorHAnsi"/>
+        </w:rPr>
+        <w:t>May 2020</w:t>
+      </w:r>
+    </w:p>
+    <w:p>
+      <w:pPr>
+        <w:pStyle w:val="ListParagraph"/>
+        <w:numPr>
+          <w:ilvl w:val="0"/>
+          <w:numId w:val="13"/>
+        </w:numPr>
         <w:tabs>
           <w:tab w:val="left" w:pos="720"/>
           <w:tab w:val="right" w:pos="8640"/>
@@ -789,8 +575,253 @@
       <w:r>
         <w:rPr>
           <w:rFonts w:asciiTheme="minorHAnsi" w:hAnsiTheme="minorHAnsi" w:cstheme="minorHAnsi"/>
+        </w:rPr>
+        <w:t xml:space="preserve">Help students learn basic computer science </w:t>
+      </w:r>
+      <w:r>
+        <w:rPr>
+          <w:rFonts w:asciiTheme="minorHAnsi" w:hAnsiTheme="minorHAnsi" w:cstheme="minorHAnsi"/>
+        </w:rPr>
+        <w:t>using</w:t>
+      </w:r>
+      <w:r>
+        <w:rPr>
+          <w:rFonts w:asciiTheme="minorHAnsi" w:hAnsiTheme="minorHAnsi" w:cstheme="minorHAnsi"/>
+        </w:rPr>
+        <w:t xml:space="preserve"> C</w:t>
+      </w:r>
+    </w:p>
+    <w:p>
+      <w:pPr>
+        <w:rPr>
+          <w:rFonts w:asciiTheme="minorHAnsi" w:hAnsiTheme="minorHAnsi" w:cstheme="minorHAnsi"/>
+        </w:rPr>
+      </w:pPr>
+      <w:r>
+        <w:rPr>
+          <w:rFonts w:asciiTheme="minorHAnsi" w:hAnsiTheme="minorHAnsi" w:cstheme="minorHAnsi"/>
+        </w:rPr>
+        <w:t>Lincoln, NE</w:t>
+      </w:r>
+    </w:p>
+    <w:p>
+      <w:pPr>
+        <w:tabs>
+          <w:tab w:val="right" w:pos="8640"/>
+        </w:tabs>
+        <w:rPr>
+          <w:rFonts w:asciiTheme="minorHAnsi" w:hAnsiTheme="minorHAnsi" w:cstheme="minorHAnsi"/>
+        </w:rPr>
+      </w:pPr>
+    </w:p>
+    <w:p>
+      <w:pPr>
+        <w:pStyle w:val="Heading1"/>
+        <w:rPr>
+          <w:rFonts w:asciiTheme="minorHAnsi" w:hAnsiTheme="minorHAnsi" w:cstheme="minorHAnsi"/>
+        </w:rPr>
+      </w:pPr>
+      <w:r>
+        <w:rPr>
+          <w:rFonts w:asciiTheme="minorHAnsi" w:hAnsiTheme="minorHAnsi" w:cstheme="minorHAnsi"/>
+        </w:rPr>
+        <w:t>Class Experience</w:t>
+      </w:r>
+    </w:p>
+    <w:p>
+      <w:pPr>
+        <w:tabs>
+          <w:tab w:val="left" w:pos="720"/>
+          <w:tab w:val="right" w:pos="8640"/>
+        </w:tabs>
+        <w:rPr>
+          <w:rFonts w:asciiTheme="minorHAnsi" w:hAnsiTheme="minorHAnsi" w:cstheme="minorHAnsi"/>
+          <w:bCs/>
+        </w:rPr>
+      </w:pPr>
+      <w:r>
+        <w:rPr>
+          <w:rFonts w:asciiTheme="minorHAnsi" w:hAnsiTheme="minorHAnsi" w:cstheme="minorHAnsi"/>
           <w:b/>
         </w:rPr>
+        <w:t>Human Computer Interaction</w:t>
+      </w:r>
+      <w:r>
+        <w:rPr>
+          <w:rFonts w:asciiTheme="minorHAnsi" w:hAnsiTheme="minorHAnsi" w:cstheme="minorHAnsi"/>
+          <w:b/>
+        </w:rPr>
+        <w:tab/>
+      </w:r>
+      <w:r>
+        <w:rPr>
+          <w:rFonts w:asciiTheme="minorHAnsi" w:hAnsiTheme="minorHAnsi" w:cstheme="minorHAnsi"/>
+          <w:bCs/>
+        </w:rPr>
+        <w:t>Fall 2020</w:t>
+      </w:r>
+    </w:p>
+    <w:p>
+      <w:pPr>
+        <w:tabs>
+          <w:tab w:val="left" w:pos="720"/>
+          <w:tab w:val="right" w:pos="8640"/>
+        </w:tabs>
+        <w:rPr>
+          <w:rFonts w:asciiTheme="minorHAnsi" w:hAnsiTheme="minorHAnsi" w:cstheme="minorHAnsi"/>
+          <w:bCs/>
+        </w:rPr>
+      </w:pPr>
+      <w:r>
+        <w:rPr>
+          <w:rFonts w:asciiTheme="minorHAnsi" w:hAnsiTheme="minorHAnsi" w:cstheme="minorHAnsi"/>
+          <w:b/>
+        </w:rPr>
+        <w:t>Operating System Kernels</w:t>
+      </w:r>
+      <w:r>
+        <w:rPr>
+          <w:rFonts w:asciiTheme="minorHAnsi" w:hAnsiTheme="minorHAnsi" w:cstheme="minorHAnsi"/>
+          <w:b/>
+        </w:rPr>
+        <w:t xml:space="preserve"> –</w:t>
+      </w:r>
+      <w:r>
+        <w:rPr>
+          <w:rFonts w:asciiTheme="minorHAnsi" w:hAnsiTheme="minorHAnsi" w:cstheme="minorHAnsi"/>
+          <w:b/>
+        </w:rPr>
+        <w:t xml:space="preserve"> </w:t>
+      </w:r>
+      <w:r>
+        <w:rPr>
+          <w:rFonts w:asciiTheme="minorHAnsi" w:hAnsiTheme="minorHAnsi" w:cstheme="minorHAnsi"/>
+          <w:bCs/>
+        </w:rPr>
+        <w:t>C</w:t>
+      </w:r>
+      <w:r>
+        <w:rPr>
+          <w:rFonts w:asciiTheme="minorHAnsi" w:hAnsiTheme="minorHAnsi" w:cstheme="minorHAnsi"/>
+          <w:b/>
+        </w:rPr>
+        <w:tab/>
+      </w:r>
+      <w:r>
+        <w:rPr>
+          <w:rFonts w:asciiTheme="minorHAnsi" w:hAnsiTheme="minorHAnsi" w:cstheme="minorHAnsi"/>
+          <w:bCs/>
+        </w:rPr>
+        <w:t>Fall 2020</w:t>
+      </w:r>
+    </w:p>
+    <w:p>
+      <w:pPr>
+        <w:tabs>
+          <w:tab w:val="left" w:pos="720"/>
+          <w:tab w:val="right" w:pos="8640"/>
+        </w:tabs>
+        <w:rPr>
+          <w:rFonts w:asciiTheme="minorHAnsi" w:hAnsiTheme="minorHAnsi" w:cstheme="minorHAnsi"/>
+          <w:bCs/>
+        </w:rPr>
+      </w:pPr>
+      <w:r>
+        <w:rPr>
+          <w:rFonts w:asciiTheme="minorHAnsi" w:hAnsiTheme="minorHAnsi" w:cstheme="minorHAnsi"/>
+          <w:b/>
+        </w:rPr>
+        <w:t xml:space="preserve">Software Engineering – </w:t>
+      </w:r>
+      <w:r>
+        <w:rPr>
+          <w:rFonts w:asciiTheme="minorHAnsi" w:hAnsiTheme="minorHAnsi" w:cstheme="minorHAnsi"/>
+          <w:bCs/>
+        </w:rPr>
+        <w:t>C#</w:t>
+      </w:r>
+      <w:r>
+        <w:rPr>
+          <w:rFonts w:asciiTheme="minorHAnsi" w:hAnsiTheme="minorHAnsi" w:cstheme="minorHAnsi"/>
+          <w:bCs/>
+        </w:rPr>
+        <w:t xml:space="preserve"> </w:t>
+      </w:r>
+      <w:r>
+        <w:rPr>
+          <w:rFonts w:asciiTheme="minorHAnsi" w:hAnsiTheme="minorHAnsi" w:cstheme="minorHAnsi"/>
+          <w:bCs/>
+        </w:rPr>
+        <w:t>.NET, SQL</w:t>
+      </w:r>
+      <w:r>
+        <w:rPr>
+          <w:rFonts w:asciiTheme="minorHAnsi" w:hAnsiTheme="minorHAnsi" w:cstheme="minorHAnsi"/>
+          <w:b/>
+        </w:rPr>
+        <w:tab/>
+      </w:r>
+      <w:r>
+        <w:rPr>
+          <w:rFonts w:asciiTheme="minorHAnsi" w:hAnsiTheme="minorHAnsi" w:cstheme="minorHAnsi"/>
+          <w:bCs/>
+        </w:rPr>
+        <w:t>Fall 2020</w:t>
+      </w:r>
+    </w:p>
+    <w:p>
+      <w:pPr>
+        <w:tabs>
+          <w:tab w:val="left" w:pos="720"/>
+          <w:tab w:val="right" w:pos="8640"/>
+        </w:tabs>
+        <w:rPr>
+          <w:rFonts w:asciiTheme="minorHAnsi" w:hAnsiTheme="minorHAnsi" w:cstheme="minorHAnsi"/>
+        </w:rPr>
+      </w:pPr>
+      <w:r>
+        <w:rPr>
+          <w:rFonts w:asciiTheme="minorHAnsi" w:hAnsiTheme="minorHAnsi" w:cstheme="minorHAnsi"/>
+          <w:b/>
+        </w:rPr>
+        <w:t xml:space="preserve">Data Structures &amp; Algorithms – </w:t>
+      </w:r>
+      <w:r>
+        <w:rPr>
+          <w:rFonts w:asciiTheme="minorHAnsi" w:hAnsiTheme="minorHAnsi" w:cstheme="minorHAnsi"/>
+          <w:bCs/>
+        </w:rPr>
+        <w:t>C++</w:t>
+      </w:r>
+      <w:r>
+        <w:rPr>
+          <w:rFonts w:asciiTheme="minorHAnsi" w:hAnsiTheme="minorHAnsi" w:cstheme="minorHAnsi"/>
+        </w:rPr>
+        <w:tab/>
+        <w:t xml:space="preserve"> </w:t>
+      </w:r>
+      <w:r>
+        <w:rPr>
+          <w:rFonts w:asciiTheme="minorHAnsi" w:hAnsiTheme="minorHAnsi" w:cstheme="minorHAnsi"/>
+        </w:rPr>
+        <w:t>Spring 2020</w:t>
+      </w:r>
+    </w:p>
+    <w:p>
+      <w:pPr>
+        <w:tabs>
+          <w:tab w:val="left" w:pos="720"/>
+          <w:tab w:val="right" w:pos="8640"/>
+        </w:tabs>
+        <w:rPr>
+          <w:rFonts w:asciiTheme="minorHAnsi" w:hAnsiTheme="minorHAnsi" w:cstheme="minorHAnsi"/>
+        </w:rPr>
+      </w:pPr>
+      <w:r>
+        <w:rPr>
+          <w:rFonts w:asciiTheme="minorHAnsi" w:hAnsiTheme="minorHAnsi" w:cstheme="minorHAnsi"/>
+          <w:b/>
+        </w:rPr>
         <w:t xml:space="preserve">Embedded Systems – </w:t>
       </w:r>
       <w:r>
@@ -798,21 +829,7 @@
           <w:rFonts w:asciiTheme="minorHAnsi" w:hAnsiTheme="minorHAnsi" w:cstheme="minorHAnsi"/>
           <w:bCs/>
         </w:rPr>
-        <w:t>Arduino</w:t>
-      </w:r>
-      <w:r>
-        <w:rPr>
-          <w:rFonts w:asciiTheme="minorHAnsi" w:hAnsiTheme="minorHAnsi" w:cstheme="minorHAnsi"/>
-          <w:bCs/>
-        </w:rPr>
-        <w:t xml:space="preserve">, </w:t>
-      </w:r>
-      <w:r>
-        <w:rPr>
-          <w:rFonts w:asciiTheme="minorHAnsi" w:hAnsiTheme="minorHAnsi" w:cstheme="minorHAnsi"/>
-          <w:bCs/>
-        </w:rPr>
-        <w:t>C, C++</w:t>
+        <w:t>Arduino, C, C++</w:t>
       </w:r>
       <w:r>
         <w:rPr>
@@ -847,13 +864,95 @@
         <w:rPr>
           <w:rFonts w:asciiTheme="minorHAnsi" w:hAnsiTheme="minorHAnsi" w:cstheme="minorHAnsi"/>
         </w:rPr>
-        <w:t xml:space="preserve">Built mobile robot controlled by ultrasonic and IR remote, additionally </w:t>
-      </w:r>
-      <w:r>
-        <w:rPr>
-          <w:rFonts w:asciiTheme="minorHAnsi" w:hAnsiTheme="minorHAnsi" w:cstheme="minorHAnsi"/>
-        </w:rPr>
-        <w:t>built wall fan system controlled by humidity and temperature data and user input</w:t>
+        <w:t xml:space="preserve">Built mobile robot controlled by ultrasonic </w:t>
+      </w:r>
+      <w:r>
+        <w:rPr>
+          <w:rFonts w:asciiTheme="minorHAnsi" w:hAnsiTheme="minorHAnsi" w:cstheme="minorHAnsi"/>
+        </w:rPr>
+        <w:t xml:space="preserve">sensor </w:t>
+      </w:r>
+      <w:r>
+        <w:rPr>
+          <w:rFonts w:asciiTheme="minorHAnsi" w:hAnsiTheme="minorHAnsi" w:cstheme="minorHAnsi"/>
+        </w:rPr>
+        <w:t>and IR remote</w:t>
+      </w:r>
+    </w:p>
+    <w:p>
+      <w:pPr>
+        <w:pStyle w:val="ListParagraph"/>
+        <w:numPr>
+          <w:ilvl w:val="0"/>
+          <w:numId w:val="12"/>
+        </w:numPr>
+        <w:tabs>
+          <w:tab w:val="left" w:pos="720"/>
+          <w:tab w:val="right" w:pos="8640"/>
+        </w:tabs>
+        <w:rPr>
+          <w:rFonts w:asciiTheme="minorHAnsi" w:hAnsiTheme="minorHAnsi" w:cstheme="minorHAnsi"/>
+        </w:rPr>
+      </w:pPr>
+      <w:r>
+        <w:rPr>
+          <w:rFonts w:asciiTheme="minorHAnsi" w:hAnsiTheme="minorHAnsi" w:cstheme="minorHAnsi"/>
+        </w:rPr>
+        <w:t>Created</w:t>
+      </w:r>
+      <w:r>
+        <w:rPr>
+          <w:rFonts w:asciiTheme="minorHAnsi" w:hAnsiTheme="minorHAnsi" w:cstheme="minorHAnsi"/>
+        </w:rPr>
+        <w:t xml:space="preserve"> 120V</w:t>
+      </w:r>
+      <w:r>
+        <w:rPr>
+          <w:rFonts w:asciiTheme="minorHAnsi" w:hAnsiTheme="minorHAnsi" w:cstheme="minorHAnsi"/>
+        </w:rPr>
+        <w:t xml:space="preserve"> wall fan system controlled by humidity</w:t>
+      </w:r>
+      <w:r>
+        <w:rPr>
+          <w:rFonts w:asciiTheme="minorHAnsi" w:hAnsiTheme="minorHAnsi" w:cstheme="minorHAnsi"/>
+        </w:rPr>
+        <w:t>,</w:t>
+      </w:r>
+      <w:r>
+        <w:rPr>
+          <w:rFonts w:asciiTheme="minorHAnsi" w:hAnsiTheme="minorHAnsi" w:cstheme="minorHAnsi"/>
+        </w:rPr>
+        <w:t xml:space="preserve"> </w:t>
+      </w:r>
+      <w:r>
+        <w:rPr>
+          <w:rFonts w:asciiTheme="minorHAnsi" w:hAnsiTheme="minorHAnsi" w:cstheme="minorHAnsi"/>
+        </w:rPr>
+        <w:t>temperature</w:t>
+      </w:r>
+      <w:r>
+        <w:rPr>
+          <w:rFonts w:asciiTheme="minorHAnsi" w:hAnsiTheme="minorHAnsi" w:cstheme="minorHAnsi"/>
+        </w:rPr>
+        <w:t>,</w:t>
+      </w:r>
+    </w:p>
+    <w:p>
+      <w:pPr>
+        <w:pStyle w:val="ListParagraph"/>
+        <w:tabs>
+          <w:tab w:val="left" w:pos="720"/>
+          <w:tab w:val="right" w:pos="8640"/>
+        </w:tabs>
+        <w:rPr>
+          <w:rFonts w:asciiTheme="minorHAnsi" w:hAnsiTheme="minorHAnsi" w:cstheme="minorHAnsi"/>
+        </w:rPr>
+      </w:pPr>
+      <w:r>
+        <w:rPr>
+          <w:rFonts w:asciiTheme="minorHAnsi" w:hAnsiTheme="minorHAnsi" w:cstheme="minorHAnsi"/>
+        </w:rPr>
+        <w:t>and user input</w:t>
       </w:r>
     </w:p>
     <w:p>
@@ -932,7 +1031,19 @@
         <w:rPr>
           <w:rFonts w:asciiTheme="minorHAnsi" w:hAnsiTheme="minorHAnsi" w:cstheme="minorHAnsi"/>
         </w:rPr>
-        <w:t>Designed a 16-bit processor to run Assembly code on an Altera board</w:t>
+        <w:t xml:space="preserve">Designed a 16-bit processor to run Assembly code on an </w:t>
+      </w:r>
+      <w:r>
+        <w:rPr>
+          <w:rFonts w:asciiTheme="minorHAnsi" w:hAnsiTheme="minorHAnsi" w:cstheme="minorHAnsi"/>
+        </w:rPr>
+        <w:t>FPGA</w:t>
+      </w:r>
+      <w:r>
+        <w:rPr>
+          <w:rFonts w:asciiTheme="minorHAnsi" w:hAnsiTheme="minorHAnsi" w:cstheme="minorHAnsi"/>
+        </w:rPr>
+        <w:t xml:space="preserve"> board</w:t>
       </w:r>
     </w:p>
     <w:p>
@@ -990,28 +1101,6 @@
           <w:rFonts w:asciiTheme="minorHAnsi" w:hAnsiTheme="minorHAnsi" w:cstheme="minorHAnsi"/>
         </w:rPr>
         <w:t>19</w:t>
-      </w:r>
-    </w:p>
-    <w:p>
-      <w:pPr>
-        <w:pStyle w:val="ListParagraph"/>
-        <w:numPr>
-          <w:ilvl w:val="0"/>
-          <w:numId w:val="11"/>
-        </w:numPr>
-        <w:tabs>
-          <w:tab w:val="left" w:pos="720"/>
-          <w:tab w:val="right" w:pos="8640"/>
-        </w:tabs>
-        <w:rPr>
-          <w:rFonts w:asciiTheme="minorHAnsi" w:hAnsiTheme="minorHAnsi" w:cstheme="minorHAnsi"/>
-        </w:rPr>
-      </w:pPr>
-      <w:r>
-        <w:rPr>
-          <w:rFonts w:asciiTheme="minorHAnsi" w:hAnsiTheme="minorHAnsi" w:cstheme="minorHAnsi"/>
-        </w:rPr>
-        <w:t>Developed Java program to populate SQL database</w:t>
       </w:r>
     </w:p>
     <w:p>
@@ -2386,6 +2475,119 @@
     </w:lvl>
   </w:abstractNum>
   <w:abstractNum w:abstractNumId="8" w15:restartNumberingAfterBreak="0">
+    <w:nsid w:val="5FAE61BB"/>
+    <w:multiLevelType w:val="hybridMultilevel"/>
+    <w:tmpl w:val="F86C0636"/>
+    <w:lvl w:ilvl="0" w:tplc="04090001">
+      <w:start w:val="1"/>
+      <w:numFmt w:val="bullet"/>
+      <w:lvlText w:val=""/>
+      <w:lvlJc w:val="left"/>
+      <w:pPr>
+        <w:ind w:left="720" w:hanging="360"/>
+      </w:pPr>
+      <w:rPr>
+        <w:rFonts w:ascii="Symbol" w:hAnsi="Symbol" w:hint="default"/>
+      </w:rPr>
+    </w:lvl>
+    <w:lvl w:ilvl="1" w:tplc="04090003" w:tentative="1">
+      <w:start w:val="1"/>
+      <w:numFmt w:val="bullet"/>
+      <w:lvlText w:val="o"/>
+      <w:lvlJc w:val="left"/>
+      <w:pPr>
+        <w:ind w:left="1440" w:hanging="360"/>
+      </w:pPr>
+      <w:rPr>
+        <w:rFonts w:ascii="Courier New" w:hAnsi="Courier New" w:cs="Courier New" w:hint="default"/>
+      </w:rPr>
+    </w:lvl>
+    <w:lvl w:ilvl="2" w:tplc="04090005" w:tentative="1">
+      <w:start w:val="1"/>
+      <w:numFmt w:val="bullet"/>
+      <w:lvlText w:val=""/>
+      <w:lvlJc w:val="left"/>
+      <w:pPr>
+        <w:ind w:left="2160" w:hanging="360"/>
+      </w:pPr>
+      <w:rPr>
+        <w:rFonts w:ascii="Wingdings" w:hAnsi="Wingdings" w:hint="default"/>
+      </w:rPr>
+    </w:lvl>
+    <w:lvl w:ilvl="3" w:tplc="04090001" w:tentative="1">
+      <w:start w:val="1"/>
+      <w:numFmt w:val="bullet"/>
+      <w:lvlText w:val=""/>
+      <w:lvlJc w:val="left"/>
+      <w:pPr>
+        <w:ind w:left="2880" w:hanging="360"/>
+      </w:pPr>
+      <w:rPr>
+        <w:rFonts w:ascii="Symbol" w:hAnsi="Symbol" w:hint="default"/>
+      </w:rPr>
+    </w:lvl>
+    <w:lvl w:ilvl="4" w:tplc="04090003" w:tentative="1">
+      <w:start w:val="1"/>
+      <w:numFmt w:val="bullet"/>
+      <w:lvlText w:val="o"/>
+      <w:lvlJc w:val="left"/>
+      <w:pPr>
+        <w:ind w:left="3600" w:hanging="360"/>
+      </w:pPr>
+      <w:rPr>
+        <w:rFonts w:ascii="Courier New" w:hAnsi="Courier New" w:cs="Courier New" w:hint="default"/>
+      </w:rPr>
+    </w:lvl>
+    <w:lvl w:ilvl="5" w:tplc="04090005" w:tentative="1">
+      <w:start w:val="1"/>
+      <w:numFmt w:val="bullet"/>
+      <w:lvlText w:val=""/>
+      <w:lvlJc w:val="left"/>
+      <w:pPr>
+        <w:ind w:left="4320" w:hanging="360"/>
+      </w:pPr>
+      <w:rPr>
+        <w:rFonts w:ascii="Wingdings" w:hAnsi="Wingdings" w:hint="default"/>
+      </w:rPr>
+    </w:lvl>
+    <w:lvl w:ilvl="6" w:tplc="04090001" w:tentative="1">
+      <w:start w:val="1"/>
+      <w:numFmt w:val="bullet"/>
+      <w:lvlText w:val=""/>
+      <w:lvlJc w:val="left"/>
+      <w:pPr>
+        <w:ind w:left="5040" w:hanging="360"/>
+      </w:pPr>
+      <w:rPr>
+        <w:rFonts w:ascii="Symbol" w:hAnsi="Symbol" w:hint="default"/>
+      </w:rPr>
+    </w:lvl>
+    <w:lvl w:ilvl="7" w:tplc="04090003" w:tentative="1">
+      <w:start w:val="1"/>
+      <w:numFmt w:val="bullet"/>
+      <w:lvlText w:val="o"/>
+      <w:lvlJc w:val="left"/>
+      <w:pPr>
+        <w:ind w:left="5760" w:hanging="360"/>
+      </w:pPr>
+      <w:rPr>
+        <w:rFonts w:ascii="Courier New" w:hAnsi="Courier New" w:cs="Courier New" w:hint="default"/>
+      </w:rPr>
+    </w:lvl>
+    <w:lvl w:ilvl="8" w:tplc="04090005" w:tentative="1">
+      <w:start w:val="1"/>
+      <w:numFmt w:val="bullet"/>
+      <w:lvlText w:val=""/>
+      <w:lvlJc w:val="left"/>
+      <w:pPr>
+        <w:ind w:left="6480" w:hanging="360"/>
+      </w:pPr>
+      <w:rPr>
+        <w:rFonts w:ascii="Wingdings" w:hAnsi="Wingdings" w:hint="default"/>
+      </w:rPr>
+    </w:lvl>
+  </w:abstractNum>
+  <w:abstractNum w:abstractNumId="9" w15:restartNumberingAfterBreak="0">
     <w:nsid w:val="5FDF3125"/>
     <w:multiLevelType w:val="hybridMultilevel"/>
     <w:tmpl w:val="389E9896"/>
@@ -2525,7 +2727,7 @@
       </w:rPr>
     </w:lvl>
   </w:abstractNum>
-  <w:abstractNum w:abstractNumId="9" w15:restartNumberingAfterBreak="0">
+  <w:abstractNum w:abstractNumId="10" w15:restartNumberingAfterBreak="0">
     <w:nsid w:val="64DC20D4"/>
     <w:multiLevelType w:val="hybridMultilevel"/>
     <w:tmpl w:val="5D7A97B0"/>
@@ -2638,7 +2840,7 @@
       </w:rPr>
     </w:lvl>
   </w:abstractNum>
-  <w:abstractNum w:abstractNumId="10" w15:restartNumberingAfterBreak="0">
+  <w:abstractNum w:abstractNumId="11" w15:restartNumberingAfterBreak="0">
     <w:nsid w:val="6CCE7311"/>
     <w:multiLevelType w:val="hybridMultilevel"/>
     <w:tmpl w:val="EFCE6162"/>
@@ -2778,7 +2980,7 @@
       </w:rPr>
     </w:lvl>
   </w:abstractNum>
-  <w:abstractNum w:abstractNumId="11" w15:restartNumberingAfterBreak="0">
+  <w:abstractNum w:abstractNumId="12" w15:restartNumberingAfterBreak="0">
     <w:nsid w:val="765729E9"/>
     <w:multiLevelType w:val="hybridMultilevel"/>
     <w:tmpl w:val="020CC5E8"/>
@@ -2898,13 +3100,13 @@
     <w:abstractNumId w:val="6"/>
   </w:num>
   <w:num w:numId="3">
-    <w:abstractNumId w:val="8"/>
+    <w:abstractNumId w:val="9"/>
   </w:num>
   <w:num w:numId="4">
     <w:abstractNumId w:val="5"/>
   </w:num>
   <w:num w:numId="5">
-    <w:abstractNumId w:val="10"/>
+    <w:abstractNumId w:val="11"/>
   </w:num>
   <w:num w:numId="6">
     <w:abstractNumId w:val="3"/>
@@ -2922,10 +3124,13 @@
     <w:abstractNumId w:val="1"/>
   </w:num>
   <w:num w:numId="11">
-    <w:abstractNumId w:val="11"/>
+    <w:abstractNumId w:val="12"/>
   </w:num>
   <w:num w:numId="12">
-    <w:abstractNumId w:val="9"/>
+    <w:abstractNumId w:val="10"/>
+  </w:num>
+  <w:num w:numId="13">
+    <w:abstractNumId w:val="8"/>
   </w:num>
 </w:numbering>
 </file>

</xml_diff>